<commit_message>
feat(auth): 添加 mia 账号密码并设为管理员; chore(templates): 更新 docx 模板
</commit_message>
<xml_diff>
--- a/templates/docx_templates/企业版合同模板_带变量.docx
+++ b/templates/docx_templates/企业版合同模板_带变量.docx
@@ -330,6 +330,28 @@
       <w:pPr>
         <w:bidi w:val="0"/>
         <w:rPr>
+          <w:rFonts w:hint="eastAsia" w:ascii="仿宋" w:hAnsi="仿宋" w:eastAsia="仿宋"/>
+          <w:b/>
+          <w:bCs/>
+          <w:sz w:val="24"/>
+          <w:szCs w:val="24"/>
+        </w:rPr>
+      </w:pPr>
+      <w:r>
+        <w:rPr>
+          <w:rFonts w:hint="eastAsia" w:ascii="仿宋" w:hAnsi="仿宋" w:eastAsia="仿宋"/>
+          <w:b/>
+          <w:bCs/>
+          <w:sz w:val="24"/>
+          <w:szCs w:val="24"/>
+        </w:rPr>
+        <w:t>税号：91320205MA1X04R87F</w:t>
+      </w:r>
+    </w:p>
+    <w:p>
+      <w:pPr>
+        <w:bidi w:val="0"/>
+        <w:rPr>
           <w:rFonts w:hint="eastAsia"/>
           <w:b/>
           <w:bCs/>
@@ -504,14 +526,6 @@
         </w:rPr>
         <w:t xml:space="preserve">联系邮箱：business@fanruan.com </w:t>
       </w:r>
-    </w:p>
-    <w:p>
-      <w:pPr>
-        <w:bidi w:val="0"/>
-        <w:rPr>
-          <w:rFonts w:hint="eastAsia"/>
-        </w:rPr>
-      </w:pPr>
     </w:p>
     <w:p>
       <w:pPr>
@@ -535,6 +549,8 @@
           <w:docGrid w:linePitch="360" w:charSpace="0"/>
         </w:sectPr>
       </w:pPr>
+      <w:bookmarkStart w:id="15" w:name="_GoBack"/>
+      <w:bookmarkEnd w:id="15"/>
     </w:p>
     <w:p>
       <w:pPr>
@@ -1867,8 +1883,6 @@
           <w:rFonts w:hint="eastAsia"/>
         </w:rPr>
       </w:pPr>
-      <w:bookmarkStart w:id="15" w:name="_GoBack"/>
-      <w:bookmarkEnd w:id="15"/>
     </w:p>
     <w:p>
       <w:pPr>

</xml_diff>